<commit_message>
Menambahkan Cover dan nama kelompok
</commit_message>
<xml_diff>
--- a/Tugas MANBAS Kelompok Satu.docx
+++ b/Tugas MANBAS Kelompok Satu.docx
@@ -4,21 +4,489 @@
   <w:body>
     <w:p>
       <w:pPr>
+        <w:spacing w:after="0" w:line="276" w:lineRule="auto"/>
         <w:jc w:val="center"/>
         <w:rPr>
-          <w:rFonts w:ascii="Times New Roman" w:hAnsi="Times New Roman" w:cs="Times New Roman"/>
-          <w:b/>
-          <w:sz w:val="24"/>
-          <w:szCs w:val="24"/>
-        </w:rPr>
-      </w:pPr>
-      <w:r>
-        <w:rPr>
-          <w:rFonts w:ascii="Times New Roman" w:hAnsi="Times New Roman" w:cs="Times New Roman"/>
-          <w:b/>
-          <w:sz w:val="24"/>
-          <w:szCs w:val="24"/>
-        </w:rPr>
+          <w:rFonts w:ascii="Times New Roman" w:hAnsi="Times New Roman" w:cs="Arial"/>
+          <w:b/>
+          <w:sz w:val="32"/>
+        </w:rPr>
+      </w:pPr>
+      <w:r>
+        <w:rPr>
+          <w:rFonts w:ascii="Times New Roman" w:hAnsi="Times New Roman" w:cs="Arial"/>
+          <w:b/>
+          <w:sz w:val="32"/>
+        </w:rPr>
+        <w:t xml:space="preserve">Tugas </w:t>
+      </w:r>
+      <w:r>
+        <w:rPr>
+          <w:rFonts w:ascii="Times New Roman" w:hAnsi="Times New Roman" w:cs="Arial"/>
+          <w:b/>
+          <w:sz w:val="32"/>
+        </w:rPr>
+        <w:t>Manajemen Basis Data</w:t>
+      </w:r>
+    </w:p>
+    <w:p>
+      <w:pPr>
+        <w:spacing w:after="0" w:line="276" w:lineRule="auto"/>
+        <w:jc w:val="center"/>
+        <w:rPr>
+          <w:rFonts w:ascii="Times New Roman" w:hAnsi="Times New Roman" w:cs="Arial"/>
+          <w:b/>
+          <w:sz w:val="32"/>
+        </w:rPr>
+      </w:pPr>
+      <w:r>
+        <w:rPr>
+          <w:rFonts w:ascii="Times New Roman" w:hAnsi="Times New Roman" w:cs="Arial"/>
+          <w:b/>
+          <w:sz w:val="32"/>
+        </w:rPr>
+        <w:t>Rancangan Database Sistem Informasi Akademik</w:t>
+      </w:r>
+    </w:p>
+    <w:p>
+      <w:pPr>
+        <w:spacing w:after="0" w:line="276" w:lineRule="auto"/>
+        <w:jc w:val="center"/>
+        <w:rPr>
+          <w:rFonts w:ascii="Times New Roman" w:hAnsi="Times New Roman" w:cs="Arial"/>
+          <w:b/>
+          <w:sz w:val="28"/>
+        </w:rPr>
+      </w:pPr>
+    </w:p>
+    <w:p>
+      <w:pPr>
+        <w:jc w:val="center"/>
+        <w:rPr>
+          <w:rFonts w:ascii="Times New Roman" w:hAnsi="Times New Roman" w:cs="Arial"/>
+          <w:b/>
+          <w:sz w:val="28"/>
+        </w:rPr>
+      </w:pPr>
+    </w:p>
+    <w:p>
+      <w:pPr>
+        <w:jc w:val="center"/>
+        <w:rPr>
+          <w:rFonts w:ascii="Times New Roman" w:hAnsi="Times New Roman" w:cs="Arial"/>
+          <w:b/>
+          <w:sz w:val="28"/>
+        </w:rPr>
+      </w:pPr>
+    </w:p>
+    <w:p>
+      <w:pPr>
+        <w:jc w:val="center"/>
+        <w:rPr>
+          <w:rFonts w:ascii="Times New Roman" w:hAnsi="Times New Roman" w:cs="Arial"/>
+          <w:b/>
+          <w:sz w:val="28"/>
+        </w:rPr>
+      </w:pPr>
+    </w:p>
+    <w:p>
+      <w:pPr>
+        <w:jc w:val="center"/>
+        <w:rPr>
+          <w:rFonts w:ascii="Times New Roman" w:hAnsi="Times New Roman" w:cs="Arial"/>
+          <w:b/>
+          <w:sz w:val="28"/>
+        </w:rPr>
+      </w:pPr>
+      <w:r>
+        <w:rPr>
+          <w:rFonts w:ascii="Times New Roman" w:hAnsi="Times New Roman" w:cs="Arial"/>
+          <w:b/>
+          <w:noProof/>
+          <w:sz w:val="28"/>
+          <w:lang w:eastAsia="id-ID"/>
+        </w:rPr>
+        <w:drawing>
+          <wp:inline distT="0" distB="0" distL="0" distR="0" wp14:anchorId="452F409D" wp14:editId="40CEAE83">
+            <wp:extent cx="2174240" cy="2148707"/>
+            <wp:effectExtent l="0" t="0" r="0" b="4445"/>
+            <wp:docPr id="13" name="Picture 13"/>
+            <wp:cNvGraphicFramePr>
+              <a:graphicFrameLocks xmlns:a="http://schemas.openxmlformats.org/drawingml/2006/main" noChangeAspect="1"/>
+            </wp:cNvGraphicFramePr>
+            <a:graphic xmlns:a="http://schemas.openxmlformats.org/drawingml/2006/main">
+              <a:graphicData uri="http://schemas.openxmlformats.org/drawingml/2006/picture">
+                <pic:pic xmlns:pic="http://schemas.openxmlformats.org/drawingml/2006/picture">
+                  <pic:nvPicPr>
+                    <pic:cNvPr id="1" name="LOGO POLITEKNIK NEGERI  JEMBER.png"/>
+                    <pic:cNvPicPr/>
+                  </pic:nvPicPr>
+                  <pic:blipFill>
+                    <a:blip r:embed="rId5" cstate="print">
+                      <a:extLst>
+                        <a:ext uri="{28A0092B-C50C-407E-A947-70E740481C1C}">
+                          <a14:useLocalDpi xmlns:a14="http://schemas.microsoft.com/office/drawing/2010/main" val="0"/>
+                        </a:ext>
+                      </a:extLst>
+                    </a:blip>
+                    <a:stretch>
+                      <a:fillRect/>
+                    </a:stretch>
+                  </pic:blipFill>
+                  <pic:spPr>
+                    <a:xfrm>
+                      <a:off x="0" y="0"/>
+                      <a:ext cx="2189630" cy="2163917"/>
+                    </a:xfrm>
+                    <a:prstGeom prst="rect">
+                      <a:avLst/>
+                    </a:prstGeom>
+                  </pic:spPr>
+                </pic:pic>
+              </a:graphicData>
+            </a:graphic>
+          </wp:inline>
+        </w:drawing>
+      </w:r>
+    </w:p>
+    <w:p>
+      <w:pPr>
+        <w:jc w:val="center"/>
+        <w:rPr>
+          <w:rFonts w:ascii="Times New Roman" w:hAnsi="Times New Roman" w:cs="Arial"/>
+          <w:b/>
+          <w:sz w:val="28"/>
+        </w:rPr>
+      </w:pPr>
+    </w:p>
+    <w:p>
+      <w:pPr>
+        <w:jc w:val="center"/>
+        <w:rPr>
+          <w:rFonts w:ascii="Times New Roman" w:hAnsi="Times New Roman" w:cs="Arial"/>
+          <w:b/>
+          <w:sz w:val="28"/>
+        </w:rPr>
+      </w:pPr>
+    </w:p>
+    <w:p>
+      <w:pPr>
+        <w:jc w:val="center"/>
+        <w:rPr>
+          <w:rFonts w:ascii="Times New Roman" w:hAnsi="Times New Roman" w:cs="Arial"/>
+          <w:b/>
+          <w:sz w:val="28"/>
+        </w:rPr>
+      </w:pPr>
+    </w:p>
+    <w:p>
+      <w:pPr>
+        <w:jc w:val="center"/>
+        <w:rPr>
+          <w:rFonts w:ascii="Times New Roman" w:hAnsi="Times New Roman" w:cs="Arial"/>
+          <w:sz w:val="26"/>
+        </w:rPr>
+      </w:pPr>
+      <w:r>
+        <w:rPr>
+          <w:rFonts w:ascii="Times New Roman" w:hAnsi="Times New Roman" w:cs="Arial"/>
+          <w:sz w:val="26"/>
+        </w:rPr>
+        <w:t xml:space="preserve">Kelompok </w:t>
+      </w:r>
+      <w:r>
+        <w:rPr>
+          <w:rFonts w:ascii="Times New Roman" w:hAnsi="Times New Roman" w:cs="Arial"/>
+          <w:sz w:val="26"/>
+        </w:rPr>
+        <w:t>Satu</w:t>
+      </w:r>
+      <w:r>
+        <w:rPr>
+          <w:rFonts w:ascii="Times New Roman" w:hAnsi="Times New Roman" w:cs="Arial"/>
+          <w:sz w:val="26"/>
+        </w:rPr>
+        <w:t>:</w:t>
+      </w:r>
+    </w:p>
+    <w:p>
+      <w:pPr>
+        <w:tabs>
+          <w:tab w:val="left" w:pos="5529"/>
+        </w:tabs>
+        <w:spacing w:line="240" w:lineRule="auto"/>
+        <w:ind w:left="2617"/>
+        <w:jc w:val="both"/>
+        <w:rPr>
+          <w:rFonts w:ascii="Times New Roman" w:hAnsi="Times New Roman" w:cs="Arial"/>
+          <w:sz w:val="24"/>
+        </w:rPr>
+      </w:pPr>
+      <w:r>
+        <w:rPr>
+          <w:rFonts w:ascii="Times New Roman" w:hAnsi="Times New Roman" w:cs="Arial"/>
+          <w:sz w:val="24"/>
+        </w:rPr>
+        <w:t>Wahyudi Andrian</w:t>
+      </w:r>
+      <w:r>
+        <w:rPr>
+          <w:rFonts w:ascii="Times New Roman" w:hAnsi="Times New Roman" w:cs="Arial"/>
+          <w:sz w:val="24"/>
+        </w:rPr>
+        <w:tab/>
+        <w:t>E31172208</w:t>
+      </w:r>
+    </w:p>
+    <w:p>
+      <w:pPr>
+        <w:tabs>
+          <w:tab w:val="left" w:pos="5529"/>
+        </w:tabs>
+        <w:spacing w:line="240" w:lineRule="auto"/>
+        <w:ind w:left="2617"/>
+        <w:jc w:val="both"/>
+        <w:rPr>
+          <w:rFonts w:ascii="Times New Roman" w:hAnsi="Times New Roman" w:cs="Arial"/>
+          <w:sz w:val="24"/>
+        </w:rPr>
+      </w:pPr>
+      <w:r>
+        <w:rPr>
+          <w:rFonts w:ascii="Times New Roman" w:hAnsi="Times New Roman" w:cs="Arial"/>
+          <w:sz w:val="24"/>
+        </w:rPr>
+        <w:t xml:space="preserve">Chandra </w:t>
+      </w:r>
+      <w:r>
+        <w:rPr>
+          <w:rFonts w:ascii="Times New Roman" w:hAnsi="Times New Roman" w:cs="Arial"/>
+          <w:sz w:val="24"/>
+          <w:lang w:val="en-US"/>
+        </w:rPr>
+        <w:t>R</w:t>
+      </w:r>
+      <w:r>
+        <w:rPr>
+          <w:rFonts w:ascii="Times New Roman" w:hAnsi="Times New Roman" w:cs="Arial"/>
+          <w:sz w:val="24"/>
+        </w:rPr>
+        <w:t>izki P.</w:t>
+      </w:r>
+      <w:r>
+        <w:rPr>
+          <w:rFonts w:ascii="Times New Roman" w:hAnsi="Times New Roman" w:cs="Arial"/>
+          <w:sz w:val="24"/>
+        </w:rPr>
+        <w:tab/>
+        <w:t>E31171935</w:t>
+      </w:r>
+    </w:p>
+    <w:p>
+      <w:pPr>
+        <w:tabs>
+          <w:tab w:val="left" w:pos="5529"/>
+        </w:tabs>
+        <w:spacing w:line="240" w:lineRule="auto"/>
+        <w:ind w:left="2617"/>
+        <w:jc w:val="both"/>
+        <w:rPr>
+          <w:rFonts w:ascii="Times New Roman" w:hAnsi="Times New Roman" w:cs="Arial"/>
+          <w:sz w:val="24"/>
+        </w:rPr>
+      </w:pPr>
+      <w:r>
+        <w:rPr>
+          <w:rFonts w:ascii="Times New Roman" w:hAnsi="Times New Roman" w:cs="Arial"/>
+          <w:sz w:val="24"/>
+        </w:rPr>
+        <w:t>Syahruli Mauliddin</w:t>
+      </w:r>
+      <w:r>
+        <w:rPr>
+          <w:rFonts w:ascii="Times New Roman" w:hAnsi="Times New Roman" w:cs="Arial"/>
+          <w:sz w:val="24"/>
+        </w:rPr>
+        <w:tab/>
+        <w:t>E31172173</w:t>
+      </w:r>
+    </w:p>
+    <w:p>
+      <w:pPr>
+        <w:tabs>
+          <w:tab w:val="left" w:pos="5529"/>
+        </w:tabs>
+        <w:spacing w:line="240" w:lineRule="auto"/>
+        <w:ind w:left="2617"/>
+        <w:jc w:val="both"/>
+        <w:rPr>
+          <w:rFonts w:ascii="Times New Roman" w:hAnsi="Times New Roman" w:cs="Arial"/>
+          <w:sz w:val="24"/>
+        </w:rPr>
+      </w:pPr>
+      <w:r>
+        <w:rPr>
+          <w:rFonts w:ascii="Times New Roman" w:hAnsi="Times New Roman" w:cs="Arial"/>
+          <w:sz w:val="24"/>
+        </w:rPr>
+        <w:t>Eka Safitri</w:t>
+      </w:r>
+      <w:r>
+        <w:rPr>
+          <w:rFonts w:ascii="Times New Roman" w:hAnsi="Times New Roman" w:cs="Arial"/>
+          <w:sz w:val="24"/>
+        </w:rPr>
+        <w:tab/>
+        <w:t>E31172091</w:t>
+      </w:r>
+    </w:p>
+    <w:p>
+      <w:pPr>
+        <w:tabs>
+          <w:tab w:val="left" w:pos="5529"/>
+        </w:tabs>
+        <w:spacing w:line="240" w:lineRule="auto"/>
+        <w:ind w:left="2617"/>
+        <w:jc w:val="both"/>
+        <w:rPr>
+          <w:rFonts w:ascii="Arial" w:hAnsi="Arial" w:cs="Arial"/>
+          <w:sz w:val="24"/>
+        </w:rPr>
+      </w:pPr>
+      <w:r>
+        <w:rPr>
+          <w:rFonts w:ascii="Times New Roman" w:hAnsi="Times New Roman" w:cs="Arial"/>
+          <w:sz w:val="24"/>
+        </w:rPr>
+        <w:t>Dicky Mahendra</w:t>
+      </w:r>
+      <w:r>
+        <w:rPr>
+          <w:rFonts w:ascii="Times New Roman" w:hAnsi="Times New Roman" w:cs="Arial"/>
+          <w:sz w:val="24"/>
+        </w:rPr>
+        <w:tab/>
+        <w:t>E31171919</w:t>
+      </w:r>
+    </w:p>
+    <w:p>
+      <w:pPr>
+        <w:jc w:val="center"/>
+        <w:rPr>
+          <w:rFonts w:ascii="Times New Roman" w:hAnsi="Times New Roman" w:cs="Arial"/>
+          <w:sz w:val="24"/>
+        </w:rPr>
+      </w:pPr>
+      <w:r>
+        <w:rPr>
+          <w:rFonts w:ascii="Times New Roman" w:hAnsi="Times New Roman" w:cs="Arial"/>
+          <w:sz w:val="24"/>
+        </w:rPr>
+        <w:t>MIF Golongan E</w:t>
+      </w:r>
+    </w:p>
+    <w:p>
+      <w:pPr>
+        <w:jc w:val="center"/>
+        <w:rPr>
+          <w:rFonts w:ascii="Times New Roman" w:hAnsi="Times New Roman" w:cs="Arial"/>
+          <w:sz w:val="24"/>
+        </w:rPr>
+      </w:pPr>
+    </w:p>
+    <w:p>
+      <w:pPr>
+        <w:jc w:val="center"/>
+        <w:rPr>
+          <w:rFonts w:ascii="Times New Roman" w:hAnsi="Times New Roman" w:cs="Arial"/>
+          <w:sz w:val="24"/>
+        </w:rPr>
+      </w:pPr>
+    </w:p>
+    <w:p>
+      <w:pPr>
+        <w:jc w:val="center"/>
+        <w:rPr>
+          <w:rFonts w:ascii="Times New Roman" w:hAnsi="Times New Roman" w:cs="Arial"/>
+          <w:sz w:val="24"/>
+        </w:rPr>
+      </w:pPr>
+    </w:p>
+    <w:p>
+      <w:pPr>
+        <w:jc w:val="center"/>
+        <w:rPr>
+          <w:rFonts w:ascii="Times New Roman" w:hAnsi="Times New Roman" w:cs="Arial"/>
+          <w:sz w:val="24"/>
+        </w:rPr>
+      </w:pPr>
+    </w:p>
+    <w:p>
+      <w:pPr>
+        <w:jc w:val="center"/>
+        <w:rPr>
+          <w:rFonts w:ascii="Times New Roman" w:hAnsi="Times New Roman" w:cs="Arial"/>
+          <w:b/>
+          <w:sz w:val="24"/>
+        </w:rPr>
+      </w:pPr>
+      <w:r>
+        <w:rPr>
+          <w:rFonts w:ascii="Times New Roman" w:hAnsi="Times New Roman" w:cs="Arial"/>
+          <w:b/>
+          <w:sz w:val="24"/>
+        </w:rPr>
+        <w:t>Teknologi Informasi, Manajemen Informatika 2017</w:t>
+      </w:r>
+    </w:p>
+    <w:p>
+      <w:pPr>
+        <w:jc w:val="center"/>
+        <w:rPr>
+          <w:rFonts w:ascii="Times New Roman" w:hAnsi="Times New Roman" w:cs="Times New Roman"/>
+          <w:b/>
+          <w:sz w:val="24"/>
+          <w:szCs w:val="24"/>
+        </w:rPr>
+      </w:pPr>
+      <w:r>
+        <w:rPr>
+          <w:rFonts w:ascii="Times New Roman" w:hAnsi="Times New Roman" w:cs="Arial"/>
+          <w:b/>
+          <w:sz w:val="24"/>
+        </w:rPr>
+        <w:t>Tahun Pelajaran 2018/2019</w:t>
+      </w:r>
+      <w:bookmarkStart w:id="0" w:name="_GoBack"/>
+      <w:bookmarkEnd w:id="0"/>
+      <w:r>
+        <w:rPr>
+          <w:rFonts w:ascii="Times New Roman" w:hAnsi="Times New Roman" w:cs="Times New Roman"/>
+          <w:b/>
+          <w:sz w:val="24"/>
+          <w:szCs w:val="24"/>
+        </w:rPr>
+        <w:br w:type="page"/>
+      </w:r>
+    </w:p>
+    <w:p>
+      <w:pPr>
+        <w:jc w:val="center"/>
+        <w:rPr>
+          <w:rFonts w:ascii="Times New Roman" w:hAnsi="Times New Roman" w:cs="Times New Roman"/>
+          <w:b/>
+          <w:sz w:val="24"/>
+          <w:szCs w:val="24"/>
+        </w:rPr>
+      </w:pPr>
+      <w:r>
+        <w:rPr>
+          <w:rFonts w:ascii="Times New Roman" w:hAnsi="Times New Roman" w:cs="Times New Roman"/>
+          <w:b/>
+          <w:sz w:val="24"/>
+          <w:szCs w:val="24"/>
+        </w:rPr>
+        <w:lastRenderedPageBreak/>
         <w:t>Sistem Informasi Akademik Pada Lembaga Pendidikan Tinggi</w:t>
       </w:r>
     </w:p>
@@ -296,7 +764,7 @@
                     </pic:cNvPicPr>
                   </pic:nvPicPr>
                   <pic:blipFill>
-                    <a:blip r:embed="rId5">
+                    <a:blip r:embed="rId6">
                       <a:extLst>
                         <a:ext uri="{28A0092B-C50C-407E-A947-70E740481C1C}">
                           <a14:useLocalDpi xmlns:a14="http://schemas.microsoft.com/office/drawing/2010/main" val="0"/>
@@ -563,7 +1031,7 @@
                     </pic:cNvPicPr>
                   </pic:nvPicPr>
                   <pic:blipFill>
-                    <a:blip r:embed="rId6">
+                    <a:blip r:embed="rId7">
                       <a:extLst>
                         <a:ext uri="{28A0092B-C50C-407E-A947-70E740481C1C}">
                           <a14:useLocalDpi xmlns:a14="http://schemas.microsoft.com/office/drawing/2010/main" val="0"/>
@@ -932,7 +1400,7 @@
                     </pic:cNvPicPr>
                   </pic:nvPicPr>
                   <pic:blipFill>
-                    <a:blip r:embed="rId7">
+                    <a:blip r:embed="rId8">
                       <a:extLst>
                         <a:ext uri="{28A0092B-C50C-407E-A947-70E740481C1C}">
                           <a14:useLocalDpi xmlns:a14="http://schemas.microsoft.com/office/drawing/2010/main" val="0"/>
@@ -1181,7 +1649,7 @@
                     <pic:cNvPicPr/>
                   </pic:nvPicPr>
                   <pic:blipFill rotWithShape="1">
-                    <a:blip r:embed="rId8" cstate="print">
+                    <a:blip r:embed="rId9" cstate="print">
                       <a:extLst>
                         <a:ext uri="{28A0092B-C50C-407E-A947-70E740481C1C}">
                           <a14:useLocalDpi xmlns:a14="http://schemas.microsoft.com/office/drawing/2010/main" val="0"/>
@@ -1363,7 +1831,7 @@
                     <pic:cNvPicPr/>
                   </pic:nvPicPr>
                   <pic:blipFill rotWithShape="1">
-                    <a:blip r:embed="rId9" cstate="print">
+                    <a:blip r:embed="rId10" cstate="print">
                       <a:extLst>
                         <a:ext uri="{28A0092B-C50C-407E-A947-70E740481C1C}">
                           <a14:useLocalDpi xmlns:a14="http://schemas.microsoft.com/office/drawing/2010/main" val="0"/>
@@ -1545,7 +2013,7 @@
                     <pic:cNvPicPr/>
                   </pic:nvPicPr>
                   <pic:blipFill rotWithShape="1">
-                    <a:blip r:embed="rId10">
+                    <a:blip r:embed="rId11">
                       <a:extLst>
                         <a:ext uri="{28A0092B-C50C-407E-A947-70E740481C1C}">
                           <a14:useLocalDpi xmlns:a14="http://schemas.microsoft.com/office/drawing/2010/main" val="0"/>
@@ -1727,7 +2195,7 @@
                     <pic:cNvPicPr/>
                   </pic:nvPicPr>
                   <pic:blipFill rotWithShape="1">
-                    <a:blip r:embed="rId11">
+                    <a:blip r:embed="rId12">
                       <a:extLst>
                         <a:ext uri="{28A0092B-C50C-407E-A947-70E740481C1C}">
                           <a14:useLocalDpi xmlns:a14="http://schemas.microsoft.com/office/drawing/2010/main" val="0"/>
@@ -1899,7 +2367,7 @@
                     <pic:cNvPicPr/>
                   </pic:nvPicPr>
                   <pic:blipFill rotWithShape="1">
-                    <a:blip r:embed="rId12">
+                    <a:blip r:embed="rId13">
                       <a:extLst>
                         <a:ext uri="{28A0092B-C50C-407E-A947-70E740481C1C}">
                           <a14:useLocalDpi xmlns:a14="http://schemas.microsoft.com/office/drawing/2010/main" val="0"/>
@@ -2082,7 +2550,7 @@
                     <pic:cNvPicPr/>
                   </pic:nvPicPr>
                   <pic:blipFill rotWithShape="1">
-                    <a:blip r:embed="rId13" cstate="print">
+                    <a:blip r:embed="rId14" cstate="print">
                       <a:extLst>
                         <a:ext uri="{28A0092B-C50C-407E-A947-70E740481C1C}">
                           <a14:useLocalDpi xmlns:a14="http://schemas.microsoft.com/office/drawing/2010/main" val="0"/>
@@ -2264,7 +2732,7 @@
                     <pic:cNvPicPr/>
                   </pic:nvPicPr>
                   <pic:blipFill rotWithShape="1">
-                    <a:blip r:embed="rId14">
+                    <a:blip r:embed="rId15">
                       <a:extLst>
                         <a:ext uri="{28A0092B-C50C-407E-A947-70E740481C1C}">
                           <a14:useLocalDpi xmlns:a14="http://schemas.microsoft.com/office/drawing/2010/main" val="0"/>
@@ -2835,7 +3303,7 @@
                     <pic:cNvPicPr/>
                   </pic:nvPicPr>
                   <pic:blipFill rotWithShape="1">
-                    <a:blip r:embed="rId15">
+                    <a:blip r:embed="rId16">
                       <a:extLst>
                         <a:ext uri="{28A0092B-C50C-407E-A947-70E740481C1C}">
                           <a14:useLocalDpi xmlns:a14="http://schemas.microsoft.com/office/drawing/2010/main" val="0"/>
@@ -3090,7 +3558,7 @@
                     <pic:cNvPicPr/>
                   </pic:nvPicPr>
                   <pic:blipFill>
-                    <a:blip r:embed="rId16">
+                    <a:blip r:embed="rId17">
                       <a:extLst>
                         <a:ext uri="{28A0092B-C50C-407E-A947-70E740481C1C}">
                           <a14:useLocalDpi xmlns:a14="http://schemas.microsoft.com/office/drawing/2010/main" val="0"/>
@@ -3154,8 +3622,6 @@
           <w:szCs w:val="24"/>
         </w:rPr>
       </w:pPr>
-      <w:bookmarkStart w:id="0" w:name="_GoBack"/>
-      <w:bookmarkEnd w:id="0"/>
     </w:p>
     <w:sectPr>
       <w:pgSz w:w="11906" w:h="16838"/>

</xml_diff>